<commit_message>
5 lab + history
</commit_message>
<xml_diff>
--- a/История/Балин Артем Алексеевич Эссе.docx
+++ b/История/Балин Артем Алексеевич Эссе.docx
@@ -44,7 +44,7 @@
     </w:p>
     <w:p>
       <w:pPr>
-        <w:spacing w:after="1680" w:line="360" w:lineRule="auto"/>
+        <w:spacing w:after="1200" w:line="360" w:lineRule="auto"/>
         <w:jc w:val="center"/>
         <w:rPr>
           <w:rFonts w:ascii="Times New Roman" w:hAnsi="Times New Roman" w:cs="Times New Roman"/>
@@ -57,6 +57,29 @@
           <w:sz w:val="28"/>
         </w:rPr>
         <w:t>Факультет Программной инженерии и компьютерной техники</w:t>
+      </w:r>
+    </w:p>
+    <w:p>
+      <w:pPr>
+        <w:tabs>
+          <w:tab w:val="center" w:pos="4535"/>
+          <w:tab w:val="left" w:pos="7889"/>
+        </w:tabs>
+        <w:spacing w:after="360" w:line="360" w:lineRule="auto"/>
+        <w:jc w:val="center"/>
+        <w:rPr>
+          <w:rFonts w:ascii="Times New Roman" w:hAnsi="Times New Roman" w:cs="Times New Roman"/>
+          <w:b/>
+          <w:sz w:val="36"/>
+        </w:rPr>
+      </w:pPr>
+      <w:r>
+        <w:rPr>
+          <w:rFonts w:ascii="Times New Roman" w:hAnsi="Times New Roman" w:cs="Times New Roman"/>
+          <w:b/>
+          <w:sz w:val="36"/>
+        </w:rPr>
+        <w:t>Эссе</w:t>
       </w:r>
     </w:p>
     <w:p>
@@ -69,15 +92,40 @@
         <w:jc w:val="center"/>
         <w:rPr>
           <w:rFonts w:ascii="Times New Roman" w:hAnsi="Times New Roman" w:cs="Times New Roman"/>
-          <w:sz w:val="28"/>
-        </w:rPr>
-      </w:pPr>
-      <w:r>
-        <w:rPr>
-          <w:rFonts w:ascii="Times New Roman" w:hAnsi="Times New Roman" w:cs="Times New Roman"/>
-          <w:sz w:val="28"/>
-        </w:rPr>
-        <w:t>Эссе</w:t>
+          <w:b/>
+          <w:sz w:val="36"/>
+        </w:rPr>
+      </w:pPr>
+      <w:r>
+        <w:rPr>
+          <w:rFonts w:ascii="Times New Roman" w:hAnsi="Times New Roman" w:cs="Times New Roman"/>
+          <w:b/>
+          <w:sz w:val="36"/>
+        </w:rPr>
+        <w:t>по дисциплине</w:t>
+      </w:r>
+    </w:p>
+    <w:p>
+      <w:pPr>
+        <w:tabs>
+          <w:tab w:val="center" w:pos="4535"/>
+          <w:tab w:val="left" w:pos="7889"/>
+        </w:tabs>
+        <w:spacing w:after="240" w:line="360" w:lineRule="auto"/>
+        <w:jc w:val="center"/>
+        <w:rPr>
+          <w:rFonts w:ascii="Times New Roman" w:hAnsi="Times New Roman" w:cs="Times New Roman"/>
+          <w:b/>
+          <w:sz w:val="36"/>
+        </w:rPr>
+      </w:pPr>
+      <w:r>
+        <w:rPr>
+          <w:rFonts w:ascii="Times New Roman" w:hAnsi="Times New Roman" w:cs="Times New Roman"/>
+          <w:b/>
+          <w:sz w:val="36"/>
+        </w:rPr>
+        <w:t>Наука и техника в истории цивилизации</w:t>
       </w:r>
     </w:p>
     <w:p>
@@ -90,34 +138,39 @@
         <w:jc w:val="center"/>
         <w:rPr>
           <w:rFonts w:ascii="Times New Roman" w:hAnsi="Times New Roman" w:cs="Times New Roman"/>
-          <w:sz w:val="28"/>
-        </w:rPr>
-      </w:pPr>
-      <w:r>
-        <w:rPr>
-          <w:rFonts w:ascii="Times New Roman" w:hAnsi="Times New Roman" w:cs="Times New Roman"/>
-          <w:sz w:val="28"/>
+          <w:b/>
+          <w:sz w:val="36"/>
+        </w:rPr>
+      </w:pPr>
+      <w:r>
+        <w:rPr>
+          <w:rFonts w:ascii="Times New Roman" w:hAnsi="Times New Roman" w:cs="Times New Roman"/>
+          <w:b/>
+          <w:sz w:val="36"/>
         </w:rPr>
         <w:t>на тему «Вклад</w:t>
       </w:r>
       <w:r>
         <w:rPr>
           <w:rFonts w:ascii="Times New Roman" w:hAnsi="Times New Roman" w:cs="Times New Roman"/>
-          <w:sz w:val="28"/>
+          <w:b/>
+          <w:sz w:val="36"/>
         </w:rPr>
         <w:t xml:space="preserve"> Поля Дирака</w:t>
       </w:r>
       <w:r>
         <w:rPr>
           <w:rFonts w:ascii="Times New Roman" w:hAnsi="Times New Roman" w:cs="Times New Roman"/>
-          <w:sz w:val="28"/>
+          <w:b/>
+          <w:sz w:val="36"/>
         </w:rPr>
         <w:t xml:space="preserve"> в науку</w:t>
       </w:r>
       <w:r>
         <w:rPr>
           <w:rFonts w:ascii="Times New Roman" w:hAnsi="Times New Roman" w:cs="Times New Roman"/>
-          <w:sz w:val="28"/>
+          <w:b/>
+          <w:sz w:val="36"/>
         </w:rPr>
         <w:t>»</w:t>
       </w:r>
@@ -153,7 +206,6 @@
         <w:rPr>
           <w:rFonts w:ascii="Times New Roman" w:hAnsi="Times New Roman" w:cs="Times New Roman"/>
           <w:sz w:val="28"/>
-          <w:lang w:val="en-US"/>
         </w:rPr>
         <w:t>P</w:t>
       </w:r>
@@ -281,10 +333,22 @@
           <w:rFonts w:ascii="Times New Roman" w:hAnsi="Times New Roman" w:cs="Times New Roman"/>
           <w:sz w:val="28"/>
         </w:rPr>
+        <w:t xml:space="preserve">доцент практики, </w:t>
+      </w:r>
+      <w:r>
+        <w:rPr>
+          <w:rFonts w:ascii="Times New Roman" w:hAnsi="Times New Roman" w:cs="Times New Roman"/>
+          <w:sz w:val="28"/>
+        </w:rPr>
         <w:t>кандидат исторических наук,</w:t>
       </w:r>
-      <w:bookmarkStart w:id="0" w:name="_GoBack"/>
-      <w:bookmarkEnd w:id="0"/>
+      <w:r>
+        <w:rPr>
+          <w:rFonts w:ascii="Times New Roman" w:hAnsi="Times New Roman" w:cs="Times New Roman"/>
+          <w:sz w:val="28"/>
+        </w:rPr>
+        <w:t xml:space="preserve"> </w:t>
+      </w:r>
     </w:p>
     <w:p>
       <w:pPr>
@@ -346,12 +410,650 @@
     <w:p>
       <w:pPr>
         <w:pStyle w:val="1"/>
+        <w:spacing w:after="360"/>
         <w:jc w:val="center"/>
-      </w:pPr>
+        <w:rPr>
+          <w:rFonts w:ascii="Times New Roman" w:hAnsi="Times New Roman" w:cs="Times New Roman"/>
+        </w:rPr>
+      </w:pPr>
+      <w:r>
+        <w:rPr>
+          <w:rFonts w:ascii="Times New Roman" w:hAnsi="Times New Roman" w:cs="Times New Roman"/>
+        </w:rPr>
+        <w:lastRenderedPageBreak/>
+        <w:t>Путь к теоретической физике</w:t>
+      </w:r>
+    </w:p>
+    <w:p>
+      <w:pPr>
+        <w:pStyle w:val="a7"/>
+        <w:rPr>
+          <w:szCs w:val="28"/>
+        </w:rPr>
+      </w:pPr>
+      <w:r>
+        <w:rPr>
+          <w:szCs w:val="28"/>
+        </w:rPr>
+        <w:t>Поль Адриен Морис Дирак</w:t>
+      </w:r>
+      <w:r>
+        <w:rPr>
+          <w:szCs w:val="28"/>
+        </w:rPr>
+        <w:t xml:space="preserve"> – английский физик-теоретик, родился в 1902 году в Бристоле.</w:t>
+      </w:r>
+      <w:r>
+        <w:rPr>
+          <w:szCs w:val="28"/>
+        </w:rPr>
+        <w:t xml:space="preserve"> </w:t>
+      </w:r>
+      <w:r>
+        <w:rPr>
+          <w:szCs w:val="28"/>
+        </w:rPr>
+        <w:t>Шарль Дирак и дети оставались швейцарскими подданными аж до 1919 года, когда отец наконец-то натурализовался и стал подданным Его Величества, как и трое Дираков-младших. Интересно, что Шарль требовал от всех, чтобы в семье говорили только по-французски. Видимо, поэтому будущий великий физик предпочитал молчать. И размышлять.</w:t>
+      </w:r>
+    </w:p>
+    <w:p>
+      <w:pPr>
+        <w:pStyle w:val="a7"/>
+        <w:rPr>
+          <w:szCs w:val="28"/>
+        </w:rPr>
+      </w:pPr>
+      <w:r>
+        <w:rPr>
+          <w:szCs w:val="28"/>
+        </w:rPr>
+        <w:t>Дирак окончил колледж и поступил в университет Бристоля на инженерный факультет. На тот момент вовсю шла Первая Мировая война, поэтому поступление в вуз было лёгкой задачей – места попросту пустовали.</w:t>
+      </w:r>
+      <w:r>
+        <w:rPr>
+          <w:szCs w:val="28"/>
+        </w:rPr>
+        <w:t xml:space="preserve"> </w:t>
+      </w:r>
+      <w:r>
+        <w:rPr>
+          <w:szCs w:val="28"/>
+        </w:rPr>
+        <w:t>Как рассказывал сам Дирак, именно инженерный вуз научил его видеть красоту не только в точных математических формулах, но и в приближённых физических расчётах и опытах.</w:t>
+      </w:r>
+      <w:r>
+        <w:rPr>
+          <w:szCs w:val="28"/>
+        </w:rPr>
+        <w:t xml:space="preserve"> Так, будущий лауреат Нобелевской премии объединяет свою склонность к геометрии и алгебре и теоретическую физику.</w:t>
+      </w:r>
+    </w:p>
+    <w:p>
+      <w:pPr>
+        <w:pStyle w:val="a7"/>
+        <w:rPr>
+          <w:szCs w:val="28"/>
+        </w:rPr>
+      </w:pPr>
+      <w:r>
+        <w:rPr>
+          <w:szCs w:val="28"/>
+        </w:rPr>
+        <w:t>Стоит сказать, что именно в период его молодости на мир обрушилась теория относительности Эйнштейна.</w:t>
+      </w:r>
+      <w:r>
+        <w:rPr>
+          <w:szCs w:val="28"/>
+        </w:rPr>
+        <w:t xml:space="preserve"> С одной стороны, после такого кардинального переворота как в физике, так и в умах людей, будет сложно сделать грандиозное открытие. С другой стороны,</w:t>
+      </w:r>
+      <w:r>
+        <w:rPr>
+          <w:szCs w:val="28"/>
+        </w:rPr>
+        <w:t xml:space="preserve"> теория относительности дала толчок, стимулировала </w:t>
+      </w:r>
+      <w:r>
+        <w:rPr>
+          <w:szCs w:val="28"/>
+        </w:rPr>
+        <w:t>учёных изобретать что-то новое.</w:t>
+      </w:r>
+    </w:p>
+    <w:p>
+      <w:pPr>
+        <w:pStyle w:val="a7"/>
+        <w:rPr>
+          <w:szCs w:val="28"/>
+        </w:rPr>
+      </w:pPr>
+      <w:r>
+        <w:rPr>
+          <w:szCs w:val="28"/>
+        </w:rPr>
+        <w:t>Может это и не применимо к рассматриваемому мною учёному,</w:t>
+      </w:r>
+      <w:r>
+        <w:rPr>
+          <w:szCs w:val="28"/>
+        </w:rPr>
+        <w:t xml:space="preserve"> но также</w:t>
+      </w:r>
+      <w:r>
+        <w:rPr>
+          <w:szCs w:val="28"/>
+        </w:rPr>
+        <w:t xml:space="preserve"> необходимо сказать, что война – мощный двигатель прогресса</w:t>
+      </w:r>
+      <w:r>
+        <w:rPr>
+          <w:szCs w:val="28"/>
+        </w:rPr>
+        <w:t>:</w:t>
+      </w:r>
+      <w:r>
+        <w:rPr>
+          <w:szCs w:val="28"/>
+        </w:rPr>
+        <w:t xml:space="preserve"> на протяжении всего своего существования человек, к сожалению, в первую очередь старается применить новые идеи в военном деле.</w:t>
+      </w:r>
+      <w:r>
+        <w:rPr>
+          <w:szCs w:val="28"/>
+        </w:rPr>
+        <w:t xml:space="preserve"> Поль Дирак застал Первую и Вторую Мировые войны, во время которых были прорывы в медицине (пластическая хирургия, протезирование), техника (первые танки, химическое оружие).</w:t>
+      </w:r>
+    </w:p>
+    <w:p>
+      <w:pPr>
+        <w:pStyle w:val="a7"/>
+        <w:rPr>
+          <w:szCs w:val="28"/>
+        </w:rPr>
+      </w:pPr>
+      <w:r>
+        <w:rPr>
+          <w:szCs w:val="28"/>
+        </w:rPr>
+        <w:t>Дирак не имел средств для дальнейшего обучения, но ему разрешили приходить в университет и слушать пары. В 1923 сдаёт экзамен на отлично, получил стипендию в своём университете, а также грант. На эти средства он уезжает учиться в Кембридж.</w:t>
+      </w:r>
+    </w:p>
+    <w:p>
+      <w:pPr>
+        <w:pStyle w:val="a7"/>
+        <w:rPr>
+          <w:szCs w:val="28"/>
+        </w:rPr>
+      </w:pPr>
+      <w:r>
+        <w:rPr>
+          <w:szCs w:val="28"/>
+        </w:rPr>
+        <w:t>Но там он не получает того, чего ему так сильно хотелось</w:t>
+      </w:r>
+      <w:r>
+        <w:rPr>
+          <w:szCs w:val="28"/>
+        </w:rPr>
+        <w:t>:</w:t>
+      </w:r>
+      <w:r>
+        <w:rPr>
+          <w:szCs w:val="28"/>
+        </w:rPr>
+        <w:t xml:space="preserve"> заниматься теорией относительности. Вместо этого его научный руководитель Ральф Говард Фаулер заставляет Дирака работать в области статистической механики. Может показаться, что такой подход мог сгубить молодого учёного, его страсть к науке, но, как мы увидим дальше, именно с этого знакомства начнётся путь к великим открытиям и Нобелевской премии.</w:t>
+      </w:r>
+    </w:p>
+    <w:p>
+      <w:pPr>
+        <w:pStyle w:val="a7"/>
+        <w:rPr>
+          <w:szCs w:val="28"/>
+        </w:rPr>
+      </w:pPr>
+      <w:r>
+        <w:rPr>
+          <w:szCs w:val="28"/>
+        </w:rPr>
+        <w:lastRenderedPageBreak/>
+        <w:t>Именно научный руководитель показал на тот момент новейшую теорию строения атома Бора-Зоммерфельда молодому (21 год) учёному.</w:t>
+      </w:r>
+      <w:r>
+        <w:rPr>
+          <w:szCs w:val="28"/>
+        </w:rPr>
+        <w:t xml:space="preserve"> Только он углубился в её изучение, как через два года появились труды в неизведанной тогда области физики - квантовой механике -, а именно</w:t>
+      </w:r>
+      <w:r>
+        <w:rPr>
+          <w:szCs w:val="28"/>
+        </w:rPr>
+        <w:t>:</w:t>
+      </w:r>
+      <w:r>
+        <w:rPr>
+          <w:szCs w:val="28"/>
+        </w:rPr>
+        <w:t xml:space="preserve"> создание матричной механики Вернером Гейзенбергом и создание волновой механики Эрвином Шрёдингером.</w:t>
+      </w:r>
+    </w:p>
+    <w:p>
+      <w:pPr>
+        <w:pStyle w:val="1"/>
+        <w:spacing w:after="360"/>
+        <w:jc w:val="center"/>
+        <w:rPr>
+          <w:rFonts w:ascii="Times New Roman" w:hAnsi="Times New Roman" w:cs="Times New Roman"/>
+        </w:rPr>
+      </w:pPr>
+      <w:r>
+        <w:rPr>
+          <w:rFonts w:ascii="Times New Roman" w:hAnsi="Times New Roman" w:cs="Times New Roman"/>
+        </w:rPr>
+        <w:t>Открытия Дирака</w:t>
+      </w:r>
+    </w:p>
+    <w:p>
+      <w:pPr>
+        <w:pStyle w:val="a7"/>
+        <w:rPr>
+          <w:szCs w:val="28"/>
+        </w:rPr>
+      </w:pPr>
+      <w:r>
+        <w:rPr>
+          <w:szCs w:val="28"/>
+        </w:rPr>
+        <w:t>Как и у многих прорывных открытий, у этих теорий была одна проблема, которую учёные не смогли разрешить</w:t>
+      </w:r>
+      <w:r>
+        <w:rPr>
+          <w:szCs w:val="28"/>
+        </w:rPr>
+        <w:t>:</w:t>
+      </w:r>
+      <w:r>
+        <w:rPr>
+          <w:szCs w:val="28"/>
+        </w:rPr>
+        <w:t xml:space="preserve"> область применения</w:t>
+      </w:r>
+      <w:r>
+        <w:rPr>
+          <w:szCs w:val="28"/>
+        </w:rPr>
+        <w:t xml:space="preserve"> теории охватывала лишь частицы, движущиеся с малой скоростью, а также они не учитывали эффекты теории относительности.</w:t>
+      </w:r>
+      <w:r>
+        <w:rPr>
+          <w:szCs w:val="28"/>
+        </w:rPr>
+        <w:t xml:space="preserve"> </w:t>
+      </w:r>
+      <w:r>
+        <w:rPr>
+          <w:szCs w:val="28"/>
+        </w:rPr>
+        <w:t>Тут в игру вступает Поль Дирак.</w:t>
+      </w:r>
+    </w:p>
+    <w:p>
+      <w:pPr>
+        <w:pStyle w:val="a7"/>
+        <w:rPr>
+          <w:szCs w:val="28"/>
+        </w:rPr>
+      </w:pPr>
+      <w:r>
+        <w:rPr>
+          <w:szCs w:val="28"/>
+        </w:rPr>
+        <w:t>В своих работах всего лишь за 3 года Дирак закладывает основы для квантовой физики, квантовой теории поля и теории элементарных частиц. Он дал интерпретацию некоммутативности переменных в матричной теории Гейзенберга, обобщил математический аппарат, построив квантовую алгебру. Он вводит дельта-функцию, которая будет впоследствии названа его именем</w:t>
+      </w:r>
+      <w:r>
+        <w:rPr>
+          <w:szCs w:val="28"/>
+        </w:rPr>
+        <w:t>;</w:t>
+      </w:r>
+      <w:r>
+        <w:rPr>
+          <w:szCs w:val="28"/>
+        </w:rPr>
+        <w:t xml:space="preserve"> она стала первым примером обобщённой функции. В его уравнении был впервые введён спин частицы.</w:t>
+      </w:r>
+      <w:r>
+        <w:rPr>
+          <w:szCs w:val="28"/>
+        </w:rPr>
+        <w:t xml:space="preserve"> Его уравнение согласовывалось с результатами экспериментов.</w:t>
+      </w:r>
+    </w:p>
+    <w:p>
+      <w:pPr>
+        <w:pStyle w:val="a7"/>
+        <w:rPr>
+          <w:szCs w:val="28"/>
+        </w:rPr>
+      </w:pPr>
+      <w:r>
+        <w:rPr>
+          <w:szCs w:val="28"/>
+        </w:rPr>
+        <w:t>Конечно же, его исследования не остались без внимания</w:t>
+      </w:r>
+      <w:r>
+        <w:rPr>
+          <w:szCs w:val="28"/>
+        </w:rPr>
+        <w:t>:</w:t>
+      </w:r>
+      <w:r>
+        <w:rPr>
+          <w:szCs w:val="28"/>
+        </w:rPr>
+        <w:t xml:space="preserve"> в 1933 году он совместно с Эрвином Шрёдингером удостаивается Нобелевской премии по физике «за открытие новых продуктивных форм атомной теории».</w:t>
+      </w:r>
+      <w:r>
+        <w:rPr>
+          <w:szCs w:val="28"/>
+        </w:rPr>
+        <w:t xml:space="preserve"> </w:t>
+      </w:r>
+      <w:r>
+        <w:rPr>
+          <w:szCs w:val="28"/>
+        </w:rPr>
+        <w:t>Стоит отметить, что все трое учёных были ровесниками и достигли больших результатов, будучи аспирантами.</w:t>
+      </w:r>
+    </w:p>
+    <w:p>
+      <w:pPr>
+        <w:pStyle w:val="1"/>
+        <w:spacing w:after="360"/>
+        <w:jc w:val="center"/>
+        <w:rPr>
+          <w:rFonts w:ascii="Times New Roman" w:hAnsi="Times New Roman" w:cs="Times New Roman"/>
+        </w:rPr>
+      </w:pPr>
+      <w:r>
+        <w:rPr>
+          <w:rFonts w:ascii="Times New Roman" w:hAnsi="Times New Roman" w:cs="Times New Roman"/>
+        </w:rPr>
+        <w:t>Вклад учёного в развитие науки и техники</w:t>
+      </w:r>
+    </w:p>
+    <w:p>
+      <w:pPr>
+        <w:pStyle w:val="a7"/>
+        <w:rPr>
+          <w:szCs w:val="28"/>
+        </w:rPr>
+      </w:pPr>
+      <w:r>
+        <w:rPr>
+          <w:szCs w:val="28"/>
+        </w:rPr>
+        <w:t xml:space="preserve">Возможно, </w:t>
+      </w:r>
+      <w:r>
+        <w:rPr>
+          <w:szCs w:val="28"/>
+        </w:rPr>
+        <w:t>его открытия могут</w:t>
+      </w:r>
+      <w:r>
+        <w:rPr>
+          <w:szCs w:val="28"/>
+        </w:rPr>
+        <w:t xml:space="preserve"> показаться слишком теоретическим</w:t>
+      </w:r>
+      <w:r>
+        <w:rPr>
+          <w:szCs w:val="28"/>
+        </w:rPr>
+        <w:t>:</w:t>
+      </w:r>
+      <w:r>
+        <w:rPr>
+          <w:szCs w:val="28"/>
+        </w:rPr>
+        <w:t xml:space="preserve"> мало кто сможет понять смысл уравнения Дирака или привести пример использования квантовой физики в повседневной жизни.</w:t>
+      </w:r>
+    </w:p>
+    <w:p>
+      <w:pPr>
+        <w:pStyle w:val="a7"/>
+        <w:rPr>
+          <w:szCs w:val="28"/>
+        </w:rPr>
+      </w:pPr>
+      <w:r>
+        <w:rPr>
+          <w:szCs w:val="28"/>
+        </w:rPr>
+        <w:t xml:space="preserve">На самом деле, его достижения внесли огромный вклад в научное познание мира. Абдус Салам писал, что, за исключением Эйнштейна, никто не оказал столь значительного влияния на физику </w:t>
+      </w:r>
+      <w:r>
+        <w:rPr>
+          <w:szCs w:val="28"/>
+          <w:lang w:val="en-US"/>
+        </w:rPr>
+        <w:t>XX</w:t>
+      </w:r>
+      <w:r>
+        <w:rPr>
+          <w:szCs w:val="28"/>
+        </w:rPr>
+        <w:t xml:space="preserve"> века.</w:t>
+      </w:r>
+    </w:p>
+    <w:p>
+      <w:pPr>
+        <w:pStyle w:val="a7"/>
+        <w:rPr>
+          <w:szCs w:val="28"/>
+        </w:rPr>
+      </w:pPr>
+      <w:r>
+        <w:rPr>
+          <w:szCs w:val="28"/>
+        </w:rPr>
+        <w:t>Хотелось бы начать с не самых очевидных предсказаний</w:t>
+      </w:r>
+      <w:r>
+        <w:rPr>
+          <w:szCs w:val="28"/>
+        </w:rPr>
+        <w:t>/</w:t>
+      </w:r>
+      <w:r>
+        <w:rPr>
+          <w:szCs w:val="28"/>
+        </w:rPr>
+        <w:t xml:space="preserve">изобретений, которые были предложены Дираком или основаны на его открытиях. Например, </w:t>
+      </w:r>
+      <w:r>
+        <w:rPr>
+          <w:szCs w:val="28"/>
+        </w:rPr>
+        <w:t xml:space="preserve">его уравнение предсказывало магнитный момент электрона, на чём основан принцип работы современного аппарата МРТ. Кроме того, он предсказал и постулировал существование античастиц и антивещества, а </w:t>
+      </w:r>
+      <w:r>
+        <w:rPr>
+          <w:szCs w:val="28"/>
+        </w:rPr>
+        <w:lastRenderedPageBreak/>
+        <w:t>также аннигиляции при взаимодействии вещества и антивещества, что используется в позитронно-эмиссионной томографии.</w:t>
+      </w:r>
+    </w:p>
+    <w:p>
+      <w:pPr>
+        <w:pStyle w:val="a7"/>
+        <w:rPr>
+          <w:szCs w:val="28"/>
+        </w:rPr>
+      </w:pPr>
+      <w:r>
+        <w:rPr>
+          <w:szCs w:val="28"/>
+        </w:rPr>
+        <w:t>Что интересно, некоторые предсказания сбылись ещё до получения им Нобелевской премии. Так, в 1932 году Карлом Андерсоном был открыт позитрон – античастица электрона.</w:t>
+      </w:r>
+    </w:p>
+    <w:p>
+      <w:pPr>
+        <w:pStyle w:val="a7"/>
+        <w:rPr>
+          <w:szCs w:val="28"/>
+        </w:rPr>
+      </w:pPr>
+      <w:r>
+        <w:rPr>
+          <w:szCs w:val="28"/>
+        </w:rPr>
+        <w:t>Но где же в повседневной жизни можно применить теории квантовой физики?</w:t>
+      </w:r>
+      <w:r>
+        <w:rPr>
+          <w:szCs w:val="28"/>
+        </w:rPr>
+        <w:t xml:space="preserve"> Удивительно, но каждый из нас пользуется достижениями этого относительно молодого раздела физики каждый день (если не каждые 10 минут). В любом устройстве, где имеется микропроцессор, будь то телефон, планшет, микроволновка или суперкомпьютер, используются транзисторы, которые работают благодаря квантовым механизмам взаимодействия.</w:t>
+      </w:r>
+      <w:r>
+        <w:rPr>
+          <w:szCs w:val="28"/>
+        </w:rPr>
+        <w:t xml:space="preserve"> Также в современном мире распространена криптография, шифрование, одно из последних достижений</w:t>
+      </w:r>
+      <w:r>
+        <w:rPr>
+          <w:szCs w:val="28"/>
+        </w:rPr>
+        <w:t>:</w:t>
+      </w:r>
+      <w:r>
+        <w:rPr>
+          <w:szCs w:val="28"/>
+        </w:rPr>
+        <w:t xml:space="preserve"> квантовый компьютер.</w:t>
+      </w:r>
+    </w:p>
+    <w:p>
+      <w:pPr>
+        <w:pStyle w:val="a7"/>
+        <w:rPr>
+          <w:szCs w:val="28"/>
+        </w:rPr>
+      </w:pPr>
+      <w:r>
+        <w:rPr>
+          <w:szCs w:val="28"/>
+        </w:rPr>
+        <w:t>Невозможно не упомянуть одну из самых главных задач физики</w:t>
+      </w:r>
+      <w:r>
+        <w:rPr>
+          <w:szCs w:val="28"/>
+        </w:rPr>
+        <w:t xml:space="preserve">: </w:t>
+      </w:r>
+      <w:r>
+        <w:rPr>
+          <w:szCs w:val="28"/>
+        </w:rPr>
+        <w:t xml:space="preserve">поиск «теории всего», которая объединила бы </w:t>
+      </w:r>
+      <w:r>
+        <w:rPr>
+          <w:szCs w:val="28"/>
+        </w:rPr>
+        <w:t xml:space="preserve">макро- и микромир. </w:t>
+      </w:r>
+      <w:r>
+        <w:rPr>
+          <w:szCs w:val="28"/>
+        </w:rPr>
+        <w:t xml:space="preserve">Древние учёные считали, что мир стоит на трёх слонах, которые стоят на черепахе, и эта картина мира их вполне устраивала. Картина рушилась каждый раз, когда появлялась новая теория, которая более точно описывает и предсказывает результаты экспериментов. И сейчас наука оказалась в тупике. </w:t>
+      </w:r>
+      <w:r>
+        <w:rPr>
+          <w:szCs w:val="28"/>
+        </w:rPr>
+        <w:t xml:space="preserve">Дело в том, что </w:t>
+      </w:r>
+      <w:r>
+        <w:rPr>
+          <w:szCs w:val="28"/>
+        </w:rPr>
+        <w:t xml:space="preserve">на </w:t>
+      </w:r>
+      <w:r>
+        <w:rPr>
+          <w:szCs w:val="28"/>
+        </w:rPr>
+        <w:t>нашем уровне восприятия работают привычные нам законы физики, но на уровне частиц привычный нам мир разрушается. И Поль Дирак был первым человеком, который объединил теорию волн Шрёдингера и теорию относительности Эйнштейна, то есть внёс огромный</w:t>
+      </w:r>
+      <w:r>
+        <w:rPr>
+          <w:szCs w:val="28"/>
+        </w:rPr>
+        <w:t xml:space="preserve"> вклад в поиск заветной «теории всего».</w:t>
+      </w:r>
+    </w:p>
+    <w:p>
+      <w:pPr>
+        <w:pStyle w:val="1"/>
+        <w:spacing w:after="360"/>
+        <w:jc w:val="center"/>
+        <w:rPr>
+          <w:rFonts w:ascii="Times New Roman" w:hAnsi="Times New Roman" w:cs="Times New Roman"/>
+        </w:rPr>
+      </w:pPr>
+      <w:r>
+        <w:rPr>
+          <w:rFonts w:ascii="Times New Roman" w:hAnsi="Times New Roman" w:cs="Times New Roman"/>
+        </w:rPr>
+        <w:t>Заключение</w:t>
+      </w:r>
+    </w:p>
+    <w:p>
+      <w:pPr>
+        <w:pStyle w:val="a7"/>
+      </w:pPr>
+      <w:r>
+        <w:t>Трудно переоценить вклад Поля Дирака в развитие физики</w:t>
+      </w:r>
+      <w:r>
+        <w:t>:</w:t>
+      </w:r>
+      <w:r>
+        <w:t xml:space="preserve"> он фактически основал квантовую теорию, но особенно хочется отметить красоту, которую он видел в математике и физике и которую смог показать всему миру. </w:t>
+      </w:r>
+      <w:r>
+        <w:t>Его теории всегда отличались логической ясностью и последовательностью. Сам Дирак писал</w:t>
+      </w:r>
+      <w:r>
+        <w:t xml:space="preserve">: </w:t>
+      </w:r>
+      <w:r>
+        <w:t>«</w:t>
+      </w:r>
+      <w:r>
+        <w:t>Физические законы должны обладать математической красотой.</w:t>
+      </w:r>
+      <w:r>
+        <w:t>»</w:t>
+      </w:r>
+      <w:r>
+        <w:t xml:space="preserve"> Невозможно себе представить картину мира без достижений этого великого физика.</w:t>
+      </w:r>
+      <w:bookmarkStart w:id="0" w:name="_GoBack"/>
+      <w:bookmarkEnd w:id="0"/>
     </w:p>
     <w:sectPr>
       <w:pgSz w:w="11906" w:h="16838"/>
-      <w:pgMar w:top="624" w:right="1134" w:bottom="567" w:left="1701" w:header="709" w:footer="709" w:gutter="0"/>
+      <w:pgMar w:top="1134" w:right="850" w:bottom="1134" w:left="1701" w:header="709" w:footer="709" w:gutter="0"/>
       <w:cols w:space="708"/>
       <w:docGrid w:linePitch="360"/>
     </w:sectPr>
@@ -394,6 +1096,7 @@
         <w:docPartUnique/>
       </w:docPartObj>
     </w:sdtPr>
+    <w:sdtEndPr/>
     <w:sdtContent>
       <w:p>
         <w:pPr>
@@ -413,7 +1116,7 @@
           <w:rPr>
             <w:noProof/>
           </w:rPr>
-          <w:t>2</w:t>
+          <w:t>4</w:t>
         </w:r>
         <w:r>
           <w:fldChar w:fldCharType="end"/>
@@ -968,6 +1671,21 @@
       <w:szCs w:val="32"/>
     </w:rPr>
   </w:style>
+  <w:style w:type="paragraph" w:styleId="a7">
+    <w:name w:val="No Spacing"/>
+    <w:uiPriority w:val="1"/>
+    <w:qFormat/>
+    <w:rsid w:val="008A6572"/>
+    <w:pPr>
+      <w:spacing w:after="0" w:line="276" w:lineRule="auto"/>
+      <w:ind w:firstLine="709"/>
+      <w:jc w:val="both"/>
+    </w:pPr>
+    <w:rPr>
+      <w:rFonts w:ascii="Times New Roman" w:hAnsi="Times New Roman"/>
+      <w:sz w:val="28"/>
+    </w:rPr>
+  </w:style>
 </w:styles>
 </file>
 
@@ -1237,7 +1955,7 @@
 </file>
 
 <file path=customXml/itemProps1.xml><?xml version="1.0" encoding="utf-8"?>
-<ds:datastoreItem xmlns:ds="http://schemas.openxmlformats.org/officeDocument/2006/customXml" ds:itemID="{D29AB341-3306-4B67-BC4D-9E9419F3CE30}">
+<ds:datastoreItem xmlns:ds="http://schemas.openxmlformats.org/officeDocument/2006/customXml" ds:itemID="{46BDAFBE-8F8D-4A20-B145-C42E6617BC96}">
   <ds:schemaRefs>
     <ds:schemaRef ds:uri="http://schemas.openxmlformats.org/officeDocument/2006/bibliography"/>
   </ds:schemaRefs>

</xml_diff>